<commit_message>
Revised the question language and the next steps document that appears at the end of the interview. Also fixed the interview progression problem that was occurring when the "organization" option was selected on the "What is your landlord's name?" question
</commit_message>
<xml_diff>
--- a/docassemble/MNHomeLineEmergencyRepairRequestLetter/data/templates/emergency_repair_request_next_steps.docx
+++ b/docassemble/MNHomeLineEmergencyRepairRequestLetter/data/templates/emergency_repair_request_next_steps.docx
@@ -1,6 +1,6 @@
 
 <file path=word/document.xml><?xml version="1.0" encoding="utf-8"?>
-<w:document xmlns:wpc="http://schemas.microsoft.com/office/word/2010/wordprocessingCanvas" xmlns:cx="http://schemas.microsoft.com/office/drawing/2014/chartex" xmlns:cx1="http://schemas.microsoft.com/office/drawing/2015/9/8/chartex" xmlns:cx2="http://schemas.microsoft.com/office/drawing/2015/10/21/chartex" xmlns:cx3="http://schemas.microsoft.com/office/drawing/2016/5/9/chartex" xmlns:cx4="http://schemas.microsoft.com/office/drawing/2016/5/10/chartex" xmlns:cx5="http://schemas.microsoft.com/office/drawing/2016/5/11/chartex" xmlns:cx6="http://schemas.microsoft.com/office/drawing/2016/5/12/chartex" xmlns:cx7="http://schemas.microsoft.com/office/drawing/2016/5/13/chartex" xmlns:cx8="http://schemas.microsoft.com/office/drawing/2016/5/14/chartex" xmlns:mc="http://schemas.openxmlformats.org/markup-compatibility/2006" xmlns:aink="http://schemas.microsoft.com/office/drawing/2016/ink" xmlns:am3d="http://schemas.microsoft.com/office/drawing/2017/model3d" xmlns:o="urn:schemas-microsoft-com:office:office" xmlns:r="http://schemas.openxmlformats.org/officeDocument/2006/relationships" xmlns:m="http://schemas.openxmlformats.org/officeDocument/2006/math" xmlns:v="urn:schemas-microsoft-com:vml" xmlns:wp14="http://schemas.microsoft.com/office/word/2010/wordprocessingDrawing" xmlns:wp="http://schemas.openxmlformats.org/drawingml/2006/wordprocessingDrawing" xmlns:w10="urn:schemas-microsoft-com:office:word" xmlns:w="http://schemas.openxmlformats.org/wordprocessingml/2006/main" xmlns:w14="http://schemas.microsoft.com/office/word/2010/wordml" xmlns:w15="http://schemas.microsoft.com/office/word/2012/wordml" xmlns:w16cid="http://schemas.microsoft.com/office/word/2016/wordml/cid" xmlns:w16se="http://schemas.microsoft.com/office/word/2015/wordml/symex" xmlns:wpg="http://schemas.microsoft.com/office/word/2010/wordprocessingGroup" xmlns:wpi="http://schemas.microsoft.com/office/word/2010/wordprocessingInk" xmlns:wne="http://schemas.microsoft.com/office/word/2006/wordml" xmlns:wps="http://schemas.microsoft.com/office/word/2010/wordprocessingShape" mc:Ignorable="w14 w15 w16se w16cid wp14">
+<w:document xmlns:wpc="http://schemas.microsoft.com/office/word/2010/wordprocessingCanvas" xmlns:cx="http://schemas.microsoft.com/office/drawing/2014/chartex" xmlns:cx1="http://schemas.microsoft.com/office/drawing/2015/9/8/chartex" xmlns:cx2="http://schemas.microsoft.com/office/drawing/2015/10/21/chartex" xmlns:cx3="http://schemas.microsoft.com/office/drawing/2016/5/9/chartex" xmlns:cx4="http://schemas.microsoft.com/office/drawing/2016/5/10/chartex" xmlns:cx5="http://schemas.microsoft.com/office/drawing/2016/5/11/chartex" xmlns:cx6="http://schemas.microsoft.com/office/drawing/2016/5/12/chartex" xmlns:cx7="http://schemas.microsoft.com/office/drawing/2016/5/13/chartex" xmlns:cx8="http://schemas.microsoft.com/office/drawing/2016/5/14/chartex" xmlns:mc="http://schemas.openxmlformats.org/markup-compatibility/2006" xmlns:aink="http://schemas.microsoft.com/office/drawing/2016/ink" xmlns:am3d="http://schemas.microsoft.com/office/drawing/2017/model3d" xmlns:o="urn:schemas-microsoft-com:office:office" xmlns:oel="http://schemas.microsoft.com/office/2019/extlst" xmlns:r="http://schemas.openxmlformats.org/officeDocument/2006/relationships" xmlns:m="http://schemas.openxmlformats.org/officeDocument/2006/math" xmlns:v="urn:schemas-microsoft-com:vml" xmlns:wp14="http://schemas.microsoft.com/office/word/2010/wordprocessingDrawing" xmlns:wp="http://schemas.openxmlformats.org/drawingml/2006/wordprocessingDrawing" xmlns:w10="urn:schemas-microsoft-com:office:word" xmlns:w="http://schemas.openxmlformats.org/wordprocessingml/2006/main" xmlns:w14="http://schemas.microsoft.com/office/word/2010/wordml" xmlns:w15="http://schemas.microsoft.com/office/word/2012/wordml" xmlns:w16cex="http://schemas.microsoft.com/office/word/2018/wordml/cex" xmlns:w16cid="http://schemas.microsoft.com/office/word/2016/wordml/cid" xmlns:w16="http://schemas.microsoft.com/office/word/2018/wordml" xmlns:w16du="http://schemas.microsoft.com/office/word/2023/wordml/word16du" xmlns:w16sdtdh="http://schemas.microsoft.com/office/word/2020/wordml/sdtdatahash" xmlns:w16sdtfl="http://schemas.microsoft.com/office/word/2024/wordml/sdtformatlock" xmlns:w16se="http://schemas.microsoft.com/office/word/2015/wordml/symex" xmlns:wpg="http://schemas.microsoft.com/office/word/2010/wordprocessingGroup" xmlns:wpi="http://schemas.microsoft.com/office/word/2010/wordprocessingInk" xmlns:wne="http://schemas.microsoft.com/office/word/2006/wordml" xmlns:wps="http://schemas.microsoft.com/office/word/2010/wordprocessingShape" mc:Ignorable="w14 w15 w16se w16cid w16 w16cex w16sdtdh w16sdtfl w16du wp14">
   <w:background w:color="FFFFFF"/>
   <w:body>
     <w:tbl>
@@ -30,13 +30,11 @@
               <w:spacing w:after="0"/>
               <w:jc w:val="center"/>
             </w:pPr>
-            <w:bookmarkStart w:id="0" w:name="_GoBack"/>
-            <w:bookmarkEnd w:id="0"/>
             <w:r>
               <w:rPr>
                 <w:color w:val="FFFFFF" w:themeColor="background1"/>
               </w:rPr>
-              <w:t xml:space="preserve">Draft an Emergency Repair Request Letter</w:t>
+              <w:t>Draft an Emergency Repair Request Letter</w:t>
             </w:r>
           </w:p>
         </w:tc>
@@ -61,7 +59,7 @@
         <w:t xml:space="preserve"> users </w:t>
       </w:r>
       <w:r>
-        <w:t xml:space="preserve">}}</w:t>
+        <w:t>}}</w:t>
       </w:r>
       <w:r>
         <w:t xml:space="preserve">! You have finished all the forms you need to Draft an Emergency Repair Request Letter. The rest of the pages in this packet are your </w:t>
@@ -89,6 +87,12 @@
     <w:p>
       <w:pPr>
         <w:sectPr>
+          <w:headerReference w:type="even" r:id="rId7"/>
+          <w:headerReference w:type="default" r:id="rId8"/>
+          <w:footerReference w:type="even" r:id="rId9"/>
+          <w:footerReference w:type="default" r:id="rId10"/>
+          <w:headerReference w:type="first" r:id="rId11"/>
+          <w:footerReference w:type="first" r:id="rId12"/>
           <w:pgSz w:w="12240" w:h="15840"/>
           <w:pgMar w:top="720" w:right="720" w:bottom="720" w:left="720" w:header="0" w:footer="0" w:gutter="0"/>
           <w:pgNumType w:start="1"/>
@@ -103,8 +107,8 @@
       <w:pPr>
         <w:pStyle w:val="Heading2"/>
       </w:pPr>
-      <w:bookmarkStart w:id="1" w:name="_yntzxzfdh9ya"/>
-      <w:bookmarkEnd w:id="1"/>
+      <w:bookmarkStart w:id="0" w:name="_yntzxzfdh9ya"/>
+      <w:bookmarkEnd w:id="0"/>
       <w:r>
         <w:t>Next steps</w:t>
       </w:r>
@@ -164,6 +168,46 @@
           </w14:textOutline>
         </w:rPr>
         <w:t>}}</w:t>
+      </w:r>
+      <w:r>
+        <w:rPr>
+          <w14:textOutline w14:w="9525" w14:cap="rnd" w14:cmpd="sng" w14:algn="ctr">
+            <w14:noFill/>
+            <w14:prstDash w14:val="solid"/>
+            <w14:bevel/>
+          </w14:textOutline>
+        </w:rPr>
+        <w:t>.</w:t>
+      </w:r>
+      <w:r>
+        <w:rPr>
+          <w14:textOutline w14:w="9525" w14:cap="rnd" w14:cmpd="sng" w14:algn="ctr">
+            <w14:noFill/>
+            <w14:prstDash w14:val="solid"/>
+            <w14:bevel/>
+          </w14:textOutline>
+        </w:rPr>
+        <w:t xml:space="preserve"> For fastest response, we recommend delivering the letter by hand or sending it by email</w:t>
+      </w:r>
+      <w:r>
+        <w:rPr>
+          <w14:textOutline w14:w="9525" w14:cap="rnd" w14:cmpd="sng" w14:algn="ctr">
+            <w14:noFill/>
+            <w14:prstDash w14:val="solid"/>
+            <w14:bevel/>
+          </w14:textOutline>
+        </w:rPr>
+        <w:t xml:space="preserve"> </w:t>
+      </w:r>
+      <w:r>
+        <w:rPr>
+          <w14:textOutline w14:w="9525" w14:cap="rnd" w14:cmpd="sng" w14:algn="ctr">
+            <w14:noFill/>
+            <w14:prstDash w14:val="solid"/>
+            <w14:bevel/>
+          </w14:textOutline>
+        </w:rPr>
+        <w:t>{{ other_parties }}</w:t>
       </w:r>
       <w:r>
         <w:rPr>
@@ -215,13 +259,6 @@
           <w:numId w:val="1"/>
         </w:numPr>
         <w:snapToGrid w:val="0"/>
-        <w:rPr>
-          <w14:textOutline w14:w="9525" w14:cap="rnd" w14:cmpd="sng" w14:algn="ctr">
-            <w14:noFill/>
-            <w14:prstDash w14:val="solid"/>
-            <w14:bevel/>
-          </w14:textOutline>
-        </w:rPr>
       </w:pPr>
       <w:r>
         <w:rPr>
@@ -264,21 +301,34 @@
         <w:t>}}</w:t>
       </w:r>
       <w:r>
-        <w:t xml:space="preserve"> does not answer your letter within 30 days, come back and complete the </w:t>
-      </w:r>
-      <w:r>
-        <w:rPr>
-          <w:highlight w:val="yellow"/>
-        </w:rPr>
-        <w:t>[Follow-up interview].</w:t>
+        <w:t xml:space="preserve"> does not </w:t>
+      </w:r>
+      <w:r>
+        <w:t xml:space="preserve">resolve your issue within 24 hours, you may </w:t>
+      </w:r>
+      <w:r>
+        <w:t>file an Emergency</w:t>
       </w:r>
     </w:p>
     <w:p>
       <w:pPr>
+        <w:pStyle w:val="ListParagraph"/>
+        <w:snapToGrid w:val="0"/>
+        <w:ind w:left="360"/>
+      </w:pPr>
+      <w:r>
+        <w:t>Tenant Remedies Action under MN Stat. 504B.381</w:t>
+      </w:r>
+      <w:r>
+        <w:t>.</w:t>
+      </w:r>
+    </w:p>
+    <w:p>
+      <w:pPr>
         <w:pStyle w:val="Heading2"/>
       </w:pPr>
-      <w:bookmarkStart w:id="2" w:name="_4szgtqe6ov1h"/>
-      <w:bookmarkEnd w:id="2"/>
+      <w:bookmarkStart w:id="1" w:name="_4szgtqe6ov1h"/>
+      <w:bookmarkEnd w:id="1"/>
       <w:r>
         <w:t>To send your letter</w:t>
       </w:r>
@@ -321,15 +371,36 @@
     </w:p>
     <w:p>
       <w:pPr>
-        <w:pStyle w:val="NumberedList"/>
-      </w:pPr>
+        <w:pStyle w:val="Heading2"/>
+      </w:pPr>
+      <w:r>
+        <w:t>What happens after I send the letter?</w:t>
+      </w:r>
     </w:p>
     <w:p>
       <w:pPr>
-        <w:pStyle w:val="Heading2"/>
-      </w:pPr>
-      <w:r>
-        <w:t xml:space="preserve">What happens after I send the letter?</w:t>
+        <w:snapToGrid w:val="0"/>
+      </w:pPr>
+      <w:r>
+        <w:t xml:space="preserve">If {{ other_parties }} does not resolve your request within 24 hours, </w:t>
+      </w:r>
+      <w:r>
+        <w:t>you may file an Emergency</w:t>
+      </w:r>
+      <w:r>
+        <w:t xml:space="preserve"> </w:t>
+      </w:r>
+      <w:r>
+        <w:t>Tenant Remedies Action under MN Stat. 504B.381</w:t>
+      </w:r>
+      <w:r>
+        <w:t xml:space="preserve">. For more information or help with this please </w:t>
+      </w:r>
+      <w:r>
+        <w:t>call HOME Line’s free tenant hotline: 612-728-5767 or email your question directly to our free email an attorney service at homelinemn.org/e-mail-an-attorney/ to discuss options for moving forward</w:t>
+      </w:r>
+      <w:r>
+        <w:t>.</w:t>
       </w:r>
     </w:p>
     <w:p>
@@ -360,13 +431,21 @@
             <w14:bevel/>
           </w14:textOutline>
         </w:rPr>
-        <w:t xml:space="preserve">}}</w:t>
+        <w:t>}}</w:t>
       </w:r>
       <w:r>
         <w:t xml:space="preserve"> </w:t>
       </w:r>
       <w:r>
         <w:t xml:space="preserve"> ignores my letter?</w:t>
+      </w:r>
+    </w:p>
+    <w:p>
+      <w:r>
+        <w:t xml:space="preserve">Please </w:t>
+      </w:r>
+      <w:r>
+        <w:t>call HOME Line’s free tenant hotline: 612-728-5767 or email your question directly to our free email an attorney service at homelinemn.org/e-mail-an-attorney/ to discuss options for moving forward.</w:t>
       </w:r>
     </w:p>
     <w:p>
@@ -447,7 +526,7 @@
         <w:t xml:space="preserve"> </w:t>
       </w:r>
       <w:r>
-        <w:t xml:space="preserve">agrees with you:</w:t>
+        <w:t>agrees with you:</w:t>
       </w:r>
     </w:p>
     <w:p>
@@ -465,19 +544,16 @@
         <w:t xml:space="preserve">Read </w:t>
       </w:r>
       <w:r>
-        <w:t>the response as soon as you get it. If you have questions, [ Your local legal aid] may be able to help you more.</w:t>
+        <w:t xml:space="preserve">the response as soon as you get it. If you have questions, </w:t>
+      </w:r>
+      <w:r>
+        <w:t xml:space="preserve">HOME Line or your local legal aid service </w:t>
+      </w:r>
+      <w:r>
+        <w:t>may be able to help you more.</w:t>
       </w:r>
     </w:p>
     <w:p/>
-    <w:p>
-      <w:pPr>
-        <w:pStyle w:val="Heading2"/>
-        <w:keepNext/>
-      </w:pPr>
-      <w:r>
-        <w:t xml:space="preserve">Learn more</w:t>
-      </w:r>
-    </w:p>
     <w:p/>
     <w:sectPr>
       <w:type w:val="continuous"/>
@@ -492,7 +568,7 @@
 </file>
 
 <file path=word/endnotes.xml><?xml version="1.0" encoding="utf-8"?>
-<w:endnotes xmlns:wpc="http://schemas.microsoft.com/office/word/2010/wordprocessingCanvas" xmlns:cx="http://schemas.microsoft.com/office/drawing/2014/chartex" xmlns:cx1="http://schemas.microsoft.com/office/drawing/2015/9/8/chartex" xmlns:cx2="http://schemas.microsoft.com/office/drawing/2015/10/21/chartex" xmlns:cx3="http://schemas.microsoft.com/office/drawing/2016/5/9/chartex" xmlns:cx4="http://schemas.microsoft.com/office/drawing/2016/5/10/chartex" xmlns:cx5="http://schemas.microsoft.com/office/drawing/2016/5/11/chartex" xmlns:cx6="http://schemas.microsoft.com/office/drawing/2016/5/12/chartex" xmlns:cx7="http://schemas.microsoft.com/office/drawing/2016/5/13/chartex" xmlns:cx8="http://schemas.microsoft.com/office/drawing/2016/5/14/chartex" xmlns:mc="http://schemas.openxmlformats.org/markup-compatibility/2006" xmlns:aink="http://schemas.microsoft.com/office/drawing/2016/ink" xmlns:am3d="http://schemas.microsoft.com/office/drawing/2017/model3d" xmlns:o="urn:schemas-microsoft-com:office:office" xmlns:r="http://schemas.openxmlformats.org/officeDocument/2006/relationships" xmlns:m="http://schemas.openxmlformats.org/officeDocument/2006/math" xmlns:v="urn:schemas-microsoft-com:vml" xmlns:wp14="http://schemas.microsoft.com/office/word/2010/wordprocessingDrawing" xmlns:wp="http://schemas.openxmlformats.org/drawingml/2006/wordprocessingDrawing" xmlns:w10="urn:schemas-microsoft-com:office:word" xmlns:w="http://schemas.openxmlformats.org/wordprocessingml/2006/main" xmlns:w14="http://schemas.microsoft.com/office/word/2010/wordml" xmlns:w15="http://schemas.microsoft.com/office/word/2012/wordml" xmlns:w16cid="http://schemas.microsoft.com/office/word/2016/wordml/cid" xmlns:w16se="http://schemas.microsoft.com/office/word/2015/wordml/symex" xmlns:wpg="http://schemas.microsoft.com/office/word/2010/wordprocessingGroup" xmlns:wpi="http://schemas.microsoft.com/office/word/2010/wordprocessingInk" xmlns:wne="http://schemas.microsoft.com/office/word/2006/wordml" xmlns:wps="http://schemas.microsoft.com/office/word/2010/wordprocessingShape" mc:Ignorable="w14 w15 w16se w16cid wp14">
+<w:endnotes xmlns:wpc="http://schemas.microsoft.com/office/word/2010/wordprocessingCanvas" xmlns:cx="http://schemas.microsoft.com/office/drawing/2014/chartex" xmlns:cx1="http://schemas.microsoft.com/office/drawing/2015/9/8/chartex" xmlns:cx2="http://schemas.microsoft.com/office/drawing/2015/10/21/chartex" xmlns:cx3="http://schemas.microsoft.com/office/drawing/2016/5/9/chartex" xmlns:cx4="http://schemas.microsoft.com/office/drawing/2016/5/10/chartex" xmlns:cx5="http://schemas.microsoft.com/office/drawing/2016/5/11/chartex" xmlns:cx6="http://schemas.microsoft.com/office/drawing/2016/5/12/chartex" xmlns:cx7="http://schemas.microsoft.com/office/drawing/2016/5/13/chartex" xmlns:cx8="http://schemas.microsoft.com/office/drawing/2016/5/14/chartex" xmlns:mc="http://schemas.openxmlformats.org/markup-compatibility/2006" xmlns:aink="http://schemas.microsoft.com/office/drawing/2016/ink" xmlns:am3d="http://schemas.microsoft.com/office/drawing/2017/model3d" xmlns:o="urn:schemas-microsoft-com:office:office" xmlns:oel="http://schemas.microsoft.com/office/2019/extlst" xmlns:r="http://schemas.openxmlformats.org/officeDocument/2006/relationships" xmlns:m="http://schemas.openxmlformats.org/officeDocument/2006/math" xmlns:v="urn:schemas-microsoft-com:vml" xmlns:wp14="http://schemas.microsoft.com/office/word/2010/wordprocessingDrawing" xmlns:wp="http://schemas.openxmlformats.org/drawingml/2006/wordprocessingDrawing" xmlns:w10="urn:schemas-microsoft-com:office:word" xmlns:w="http://schemas.openxmlformats.org/wordprocessingml/2006/main" xmlns:w14="http://schemas.microsoft.com/office/word/2010/wordml" xmlns:w15="http://schemas.microsoft.com/office/word/2012/wordml" xmlns:w16cex="http://schemas.microsoft.com/office/word/2018/wordml/cex" xmlns:w16cid="http://schemas.microsoft.com/office/word/2016/wordml/cid" xmlns:w16="http://schemas.microsoft.com/office/word/2018/wordml" xmlns:w16du="http://schemas.microsoft.com/office/word/2023/wordml/word16du" xmlns:w16sdtdh="http://schemas.microsoft.com/office/word/2020/wordml/sdtdatahash" xmlns:w16sdtfl="http://schemas.microsoft.com/office/word/2024/wordml/sdtformatlock" xmlns:w16se="http://schemas.microsoft.com/office/word/2015/wordml/symex" xmlns:wpg="http://schemas.microsoft.com/office/word/2010/wordprocessingGroup" xmlns:wpi="http://schemas.microsoft.com/office/word/2010/wordprocessingInk" xmlns:wne="http://schemas.microsoft.com/office/word/2006/wordml" xmlns:wps="http://schemas.microsoft.com/office/word/2010/wordprocessingShape" mc:Ignorable="w14 w15 w16se w16cid w16 w16cex w16sdtdh w16sdtfl w16du wp14">
   <w:endnote w:type="separator" w:id="-1">
     <w:p>
       <w:pPr>
@@ -516,8 +592,38 @@
 </w:endnotes>
 </file>
 
+<file path=word/footer1.xml><?xml version="1.0" encoding="utf-8"?>
+<w:ftr xmlns:wpc="http://schemas.microsoft.com/office/word/2010/wordprocessingCanvas" xmlns:cx="http://schemas.microsoft.com/office/drawing/2014/chartex" xmlns:cx1="http://schemas.microsoft.com/office/drawing/2015/9/8/chartex" xmlns:cx2="http://schemas.microsoft.com/office/drawing/2015/10/21/chartex" xmlns:cx3="http://schemas.microsoft.com/office/drawing/2016/5/9/chartex" xmlns:cx4="http://schemas.microsoft.com/office/drawing/2016/5/10/chartex" xmlns:cx5="http://schemas.microsoft.com/office/drawing/2016/5/11/chartex" xmlns:cx6="http://schemas.microsoft.com/office/drawing/2016/5/12/chartex" xmlns:cx7="http://schemas.microsoft.com/office/drawing/2016/5/13/chartex" xmlns:cx8="http://schemas.microsoft.com/office/drawing/2016/5/14/chartex" xmlns:mc="http://schemas.openxmlformats.org/markup-compatibility/2006" xmlns:aink="http://schemas.microsoft.com/office/drawing/2016/ink" xmlns:am3d="http://schemas.microsoft.com/office/drawing/2017/model3d" xmlns:o="urn:schemas-microsoft-com:office:office" xmlns:oel="http://schemas.microsoft.com/office/2019/extlst" xmlns:r="http://schemas.openxmlformats.org/officeDocument/2006/relationships" xmlns:m="http://schemas.openxmlformats.org/officeDocument/2006/math" xmlns:v="urn:schemas-microsoft-com:vml" xmlns:wp14="http://schemas.microsoft.com/office/word/2010/wordprocessingDrawing" xmlns:wp="http://schemas.openxmlformats.org/drawingml/2006/wordprocessingDrawing" xmlns:w10="urn:schemas-microsoft-com:office:word" xmlns:w="http://schemas.openxmlformats.org/wordprocessingml/2006/main" xmlns:w14="http://schemas.microsoft.com/office/word/2010/wordml" xmlns:w15="http://schemas.microsoft.com/office/word/2012/wordml" xmlns:w16cex="http://schemas.microsoft.com/office/word/2018/wordml/cex" xmlns:w16cid="http://schemas.microsoft.com/office/word/2016/wordml/cid" xmlns:w16="http://schemas.microsoft.com/office/word/2018/wordml" xmlns:w16du="http://schemas.microsoft.com/office/word/2023/wordml/word16du" xmlns:w16sdtdh="http://schemas.microsoft.com/office/word/2020/wordml/sdtdatahash" xmlns:w16sdtfl="http://schemas.microsoft.com/office/word/2024/wordml/sdtformatlock" xmlns:w16se="http://schemas.microsoft.com/office/word/2015/wordml/symex" xmlns:wpg="http://schemas.microsoft.com/office/word/2010/wordprocessingGroup" xmlns:wpi="http://schemas.microsoft.com/office/word/2010/wordprocessingInk" xmlns:wne="http://schemas.microsoft.com/office/word/2006/wordml" xmlns:wps="http://schemas.microsoft.com/office/word/2010/wordprocessingShape" mc:Ignorable="w14 w15 w16se w16cid w16 w16cex w16sdtdh w16sdtfl w16du wp14">
+  <w:p>
+    <w:pPr>
+      <w:pStyle w:val="Footer"/>
+    </w:pPr>
+  </w:p>
+</w:ftr>
+</file>
+
+<file path=word/footer2.xml><?xml version="1.0" encoding="utf-8"?>
+<w:ftr xmlns:wpc="http://schemas.microsoft.com/office/word/2010/wordprocessingCanvas" xmlns:cx="http://schemas.microsoft.com/office/drawing/2014/chartex" xmlns:cx1="http://schemas.microsoft.com/office/drawing/2015/9/8/chartex" xmlns:cx2="http://schemas.microsoft.com/office/drawing/2015/10/21/chartex" xmlns:cx3="http://schemas.microsoft.com/office/drawing/2016/5/9/chartex" xmlns:cx4="http://schemas.microsoft.com/office/drawing/2016/5/10/chartex" xmlns:cx5="http://schemas.microsoft.com/office/drawing/2016/5/11/chartex" xmlns:cx6="http://schemas.microsoft.com/office/drawing/2016/5/12/chartex" xmlns:cx7="http://schemas.microsoft.com/office/drawing/2016/5/13/chartex" xmlns:cx8="http://schemas.microsoft.com/office/drawing/2016/5/14/chartex" xmlns:mc="http://schemas.openxmlformats.org/markup-compatibility/2006" xmlns:aink="http://schemas.microsoft.com/office/drawing/2016/ink" xmlns:am3d="http://schemas.microsoft.com/office/drawing/2017/model3d" xmlns:o="urn:schemas-microsoft-com:office:office" xmlns:oel="http://schemas.microsoft.com/office/2019/extlst" xmlns:r="http://schemas.openxmlformats.org/officeDocument/2006/relationships" xmlns:m="http://schemas.openxmlformats.org/officeDocument/2006/math" xmlns:v="urn:schemas-microsoft-com:vml" xmlns:wp14="http://schemas.microsoft.com/office/word/2010/wordprocessingDrawing" xmlns:wp="http://schemas.openxmlformats.org/drawingml/2006/wordprocessingDrawing" xmlns:w10="urn:schemas-microsoft-com:office:word" xmlns:w="http://schemas.openxmlformats.org/wordprocessingml/2006/main" xmlns:w14="http://schemas.microsoft.com/office/word/2010/wordml" xmlns:w15="http://schemas.microsoft.com/office/word/2012/wordml" xmlns:w16cex="http://schemas.microsoft.com/office/word/2018/wordml/cex" xmlns:w16cid="http://schemas.microsoft.com/office/word/2016/wordml/cid" xmlns:w16="http://schemas.microsoft.com/office/word/2018/wordml" xmlns:w16du="http://schemas.microsoft.com/office/word/2023/wordml/word16du" xmlns:w16sdtdh="http://schemas.microsoft.com/office/word/2020/wordml/sdtdatahash" xmlns:w16sdtfl="http://schemas.microsoft.com/office/word/2024/wordml/sdtformatlock" xmlns:w16se="http://schemas.microsoft.com/office/word/2015/wordml/symex" xmlns:wpg="http://schemas.microsoft.com/office/word/2010/wordprocessingGroup" xmlns:wpi="http://schemas.microsoft.com/office/word/2010/wordprocessingInk" xmlns:wne="http://schemas.microsoft.com/office/word/2006/wordml" xmlns:wps="http://schemas.microsoft.com/office/word/2010/wordprocessingShape" mc:Ignorable="w14 w15 w16se w16cid w16 w16cex w16sdtdh w16sdtfl w16du wp14">
+  <w:p>
+    <w:pPr>
+      <w:pStyle w:val="Footer"/>
+    </w:pPr>
+  </w:p>
+</w:ftr>
+</file>
+
+<file path=word/footer3.xml><?xml version="1.0" encoding="utf-8"?>
+<w:ftr xmlns:wpc="http://schemas.microsoft.com/office/word/2010/wordprocessingCanvas" xmlns:cx="http://schemas.microsoft.com/office/drawing/2014/chartex" xmlns:cx1="http://schemas.microsoft.com/office/drawing/2015/9/8/chartex" xmlns:cx2="http://schemas.microsoft.com/office/drawing/2015/10/21/chartex" xmlns:cx3="http://schemas.microsoft.com/office/drawing/2016/5/9/chartex" xmlns:cx4="http://schemas.microsoft.com/office/drawing/2016/5/10/chartex" xmlns:cx5="http://schemas.microsoft.com/office/drawing/2016/5/11/chartex" xmlns:cx6="http://schemas.microsoft.com/office/drawing/2016/5/12/chartex" xmlns:cx7="http://schemas.microsoft.com/office/drawing/2016/5/13/chartex" xmlns:cx8="http://schemas.microsoft.com/office/drawing/2016/5/14/chartex" xmlns:mc="http://schemas.openxmlformats.org/markup-compatibility/2006" xmlns:aink="http://schemas.microsoft.com/office/drawing/2016/ink" xmlns:am3d="http://schemas.microsoft.com/office/drawing/2017/model3d" xmlns:o="urn:schemas-microsoft-com:office:office" xmlns:oel="http://schemas.microsoft.com/office/2019/extlst" xmlns:r="http://schemas.openxmlformats.org/officeDocument/2006/relationships" xmlns:m="http://schemas.openxmlformats.org/officeDocument/2006/math" xmlns:v="urn:schemas-microsoft-com:vml" xmlns:wp14="http://schemas.microsoft.com/office/word/2010/wordprocessingDrawing" xmlns:wp="http://schemas.openxmlformats.org/drawingml/2006/wordprocessingDrawing" xmlns:w10="urn:schemas-microsoft-com:office:word" xmlns:w="http://schemas.openxmlformats.org/wordprocessingml/2006/main" xmlns:w14="http://schemas.microsoft.com/office/word/2010/wordml" xmlns:w15="http://schemas.microsoft.com/office/word/2012/wordml" xmlns:w16cex="http://schemas.microsoft.com/office/word/2018/wordml/cex" xmlns:w16cid="http://schemas.microsoft.com/office/word/2016/wordml/cid" xmlns:w16="http://schemas.microsoft.com/office/word/2018/wordml" xmlns:w16du="http://schemas.microsoft.com/office/word/2023/wordml/word16du" xmlns:w16sdtdh="http://schemas.microsoft.com/office/word/2020/wordml/sdtdatahash" xmlns:w16sdtfl="http://schemas.microsoft.com/office/word/2024/wordml/sdtformatlock" xmlns:w16se="http://schemas.microsoft.com/office/word/2015/wordml/symex" xmlns:wpg="http://schemas.microsoft.com/office/word/2010/wordprocessingGroup" xmlns:wpi="http://schemas.microsoft.com/office/word/2010/wordprocessingInk" xmlns:wne="http://schemas.microsoft.com/office/word/2006/wordml" xmlns:wps="http://schemas.microsoft.com/office/word/2010/wordprocessingShape" mc:Ignorable="w14 w15 w16se w16cid w16 w16cex w16sdtdh w16sdtfl w16du wp14">
+  <w:p>
+    <w:pPr>
+      <w:pStyle w:val="Footer"/>
+    </w:pPr>
+  </w:p>
+</w:ftr>
+</file>
+
 <file path=word/footnotes.xml><?xml version="1.0" encoding="utf-8"?>
-<w:footnotes xmlns:wpc="http://schemas.microsoft.com/office/word/2010/wordprocessingCanvas" xmlns:cx="http://schemas.microsoft.com/office/drawing/2014/chartex" xmlns:cx1="http://schemas.microsoft.com/office/drawing/2015/9/8/chartex" xmlns:cx2="http://schemas.microsoft.com/office/drawing/2015/10/21/chartex" xmlns:cx3="http://schemas.microsoft.com/office/drawing/2016/5/9/chartex" xmlns:cx4="http://schemas.microsoft.com/office/drawing/2016/5/10/chartex" xmlns:cx5="http://schemas.microsoft.com/office/drawing/2016/5/11/chartex" xmlns:cx6="http://schemas.microsoft.com/office/drawing/2016/5/12/chartex" xmlns:cx7="http://schemas.microsoft.com/office/drawing/2016/5/13/chartex" xmlns:cx8="http://schemas.microsoft.com/office/drawing/2016/5/14/chartex" xmlns:mc="http://schemas.openxmlformats.org/markup-compatibility/2006" xmlns:aink="http://schemas.microsoft.com/office/drawing/2016/ink" xmlns:am3d="http://schemas.microsoft.com/office/drawing/2017/model3d" xmlns:o="urn:schemas-microsoft-com:office:office" xmlns:r="http://schemas.openxmlformats.org/officeDocument/2006/relationships" xmlns:m="http://schemas.openxmlformats.org/officeDocument/2006/math" xmlns:v="urn:schemas-microsoft-com:vml" xmlns:wp14="http://schemas.microsoft.com/office/word/2010/wordprocessingDrawing" xmlns:wp="http://schemas.openxmlformats.org/drawingml/2006/wordprocessingDrawing" xmlns:w10="urn:schemas-microsoft-com:office:word" xmlns:w="http://schemas.openxmlformats.org/wordprocessingml/2006/main" xmlns:w14="http://schemas.microsoft.com/office/word/2010/wordml" xmlns:w15="http://schemas.microsoft.com/office/word/2012/wordml" xmlns:w16cid="http://schemas.microsoft.com/office/word/2016/wordml/cid" xmlns:w16se="http://schemas.microsoft.com/office/word/2015/wordml/symex" xmlns:wpg="http://schemas.microsoft.com/office/word/2010/wordprocessingGroup" xmlns:wpi="http://schemas.microsoft.com/office/word/2010/wordprocessingInk" xmlns:wne="http://schemas.microsoft.com/office/word/2006/wordml" xmlns:wps="http://schemas.microsoft.com/office/word/2010/wordprocessingShape" mc:Ignorable="w14 w15 w16se w16cid wp14">
+<w:footnotes xmlns:wpc="http://schemas.microsoft.com/office/word/2010/wordprocessingCanvas" xmlns:cx="http://schemas.microsoft.com/office/drawing/2014/chartex" xmlns:cx1="http://schemas.microsoft.com/office/drawing/2015/9/8/chartex" xmlns:cx2="http://schemas.microsoft.com/office/drawing/2015/10/21/chartex" xmlns:cx3="http://schemas.microsoft.com/office/drawing/2016/5/9/chartex" xmlns:cx4="http://schemas.microsoft.com/office/drawing/2016/5/10/chartex" xmlns:cx5="http://schemas.microsoft.com/office/drawing/2016/5/11/chartex" xmlns:cx6="http://schemas.microsoft.com/office/drawing/2016/5/12/chartex" xmlns:cx7="http://schemas.microsoft.com/office/drawing/2016/5/13/chartex" xmlns:cx8="http://schemas.microsoft.com/office/drawing/2016/5/14/chartex" xmlns:mc="http://schemas.openxmlformats.org/markup-compatibility/2006" xmlns:aink="http://schemas.microsoft.com/office/drawing/2016/ink" xmlns:am3d="http://schemas.microsoft.com/office/drawing/2017/model3d" xmlns:o="urn:schemas-microsoft-com:office:office" xmlns:oel="http://schemas.microsoft.com/office/2019/extlst" xmlns:r="http://schemas.openxmlformats.org/officeDocument/2006/relationships" xmlns:m="http://schemas.openxmlformats.org/officeDocument/2006/math" xmlns:v="urn:schemas-microsoft-com:vml" xmlns:wp14="http://schemas.microsoft.com/office/word/2010/wordprocessingDrawing" xmlns:wp="http://schemas.openxmlformats.org/drawingml/2006/wordprocessingDrawing" xmlns:w10="urn:schemas-microsoft-com:office:word" xmlns:w="http://schemas.openxmlformats.org/wordprocessingml/2006/main" xmlns:w14="http://schemas.microsoft.com/office/word/2010/wordml" xmlns:w15="http://schemas.microsoft.com/office/word/2012/wordml" xmlns:w16cex="http://schemas.microsoft.com/office/word/2018/wordml/cex" xmlns:w16cid="http://schemas.microsoft.com/office/word/2016/wordml/cid" xmlns:w16="http://schemas.microsoft.com/office/word/2018/wordml" xmlns:w16du="http://schemas.microsoft.com/office/word/2023/wordml/word16du" xmlns:w16sdtdh="http://schemas.microsoft.com/office/word/2020/wordml/sdtdatahash" xmlns:w16sdtfl="http://schemas.microsoft.com/office/word/2024/wordml/sdtformatlock" xmlns:w16se="http://schemas.microsoft.com/office/word/2015/wordml/symex" xmlns:wpg="http://schemas.microsoft.com/office/word/2010/wordprocessingGroup" xmlns:wpi="http://schemas.microsoft.com/office/word/2010/wordprocessingInk" xmlns:wne="http://schemas.microsoft.com/office/word/2006/wordml" xmlns:wps="http://schemas.microsoft.com/office/word/2010/wordprocessingShape" mc:Ignorable="w14 w15 w16se w16cid w16 w16cex w16sdtdh w16sdtfl w16du wp14">
   <w:footnote w:type="separator" w:id="-1">
     <w:p>
       <w:pPr>
@@ -541,8 +647,38 @@
 </w:footnotes>
 </file>
 
+<file path=word/header1.xml><?xml version="1.0" encoding="utf-8"?>
+<w:hdr xmlns:wpc="http://schemas.microsoft.com/office/word/2010/wordprocessingCanvas" xmlns:cx="http://schemas.microsoft.com/office/drawing/2014/chartex" xmlns:cx1="http://schemas.microsoft.com/office/drawing/2015/9/8/chartex" xmlns:cx2="http://schemas.microsoft.com/office/drawing/2015/10/21/chartex" xmlns:cx3="http://schemas.microsoft.com/office/drawing/2016/5/9/chartex" xmlns:cx4="http://schemas.microsoft.com/office/drawing/2016/5/10/chartex" xmlns:cx5="http://schemas.microsoft.com/office/drawing/2016/5/11/chartex" xmlns:cx6="http://schemas.microsoft.com/office/drawing/2016/5/12/chartex" xmlns:cx7="http://schemas.microsoft.com/office/drawing/2016/5/13/chartex" xmlns:cx8="http://schemas.microsoft.com/office/drawing/2016/5/14/chartex" xmlns:mc="http://schemas.openxmlformats.org/markup-compatibility/2006" xmlns:aink="http://schemas.microsoft.com/office/drawing/2016/ink" xmlns:am3d="http://schemas.microsoft.com/office/drawing/2017/model3d" xmlns:o="urn:schemas-microsoft-com:office:office" xmlns:oel="http://schemas.microsoft.com/office/2019/extlst" xmlns:r="http://schemas.openxmlformats.org/officeDocument/2006/relationships" xmlns:m="http://schemas.openxmlformats.org/officeDocument/2006/math" xmlns:v="urn:schemas-microsoft-com:vml" xmlns:wp14="http://schemas.microsoft.com/office/word/2010/wordprocessingDrawing" xmlns:wp="http://schemas.openxmlformats.org/drawingml/2006/wordprocessingDrawing" xmlns:w10="urn:schemas-microsoft-com:office:word" xmlns:w="http://schemas.openxmlformats.org/wordprocessingml/2006/main" xmlns:w14="http://schemas.microsoft.com/office/word/2010/wordml" xmlns:w15="http://schemas.microsoft.com/office/word/2012/wordml" xmlns:w16cex="http://schemas.microsoft.com/office/word/2018/wordml/cex" xmlns:w16cid="http://schemas.microsoft.com/office/word/2016/wordml/cid" xmlns:w16="http://schemas.microsoft.com/office/word/2018/wordml" xmlns:w16du="http://schemas.microsoft.com/office/word/2023/wordml/word16du" xmlns:w16sdtdh="http://schemas.microsoft.com/office/word/2020/wordml/sdtdatahash" xmlns:w16sdtfl="http://schemas.microsoft.com/office/word/2024/wordml/sdtformatlock" xmlns:w16se="http://schemas.microsoft.com/office/word/2015/wordml/symex" xmlns:wpg="http://schemas.microsoft.com/office/word/2010/wordprocessingGroup" xmlns:wpi="http://schemas.microsoft.com/office/word/2010/wordprocessingInk" xmlns:wne="http://schemas.microsoft.com/office/word/2006/wordml" xmlns:wps="http://schemas.microsoft.com/office/word/2010/wordprocessingShape" mc:Ignorable="w14 w15 w16se w16cid w16 w16cex w16sdtdh w16sdtfl w16du wp14">
+  <w:p>
+    <w:pPr>
+      <w:pStyle w:val="Header"/>
+    </w:pPr>
+  </w:p>
+</w:hdr>
+</file>
+
+<file path=word/header2.xml><?xml version="1.0" encoding="utf-8"?>
+<w:hdr xmlns:wpc="http://schemas.microsoft.com/office/word/2010/wordprocessingCanvas" xmlns:cx="http://schemas.microsoft.com/office/drawing/2014/chartex" xmlns:cx1="http://schemas.microsoft.com/office/drawing/2015/9/8/chartex" xmlns:cx2="http://schemas.microsoft.com/office/drawing/2015/10/21/chartex" xmlns:cx3="http://schemas.microsoft.com/office/drawing/2016/5/9/chartex" xmlns:cx4="http://schemas.microsoft.com/office/drawing/2016/5/10/chartex" xmlns:cx5="http://schemas.microsoft.com/office/drawing/2016/5/11/chartex" xmlns:cx6="http://schemas.microsoft.com/office/drawing/2016/5/12/chartex" xmlns:cx7="http://schemas.microsoft.com/office/drawing/2016/5/13/chartex" xmlns:cx8="http://schemas.microsoft.com/office/drawing/2016/5/14/chartex" xmlns:mc="http://schemas.openxmlformats.org/markup-compatibility/2006" xmlns:aink="http://schemas.microsoft.com/office/drawing/2016/ink" xmlns:am3d="http://schemas.microsoft.com/office/drawing/2017/model3d" xmlns:o="urn:schemas-microsoft-com:office:office" xmlns:oel="http://schemas.microsoft.com/office/2019/extlst" xmlns:r="http://schemas.openxmlformats.org/officeDocument/2006/relationships" xmlns:m="http://schemas.openxmlformats.org/officeDocument/2006/math" xmlns:v="urn:schemas-microsoft-com:vml" xmlns:wp14="http://schemas.microsoft.com/office/word/2010/wordprocessingDrawing" xmlns:wp="http://schemas.openxmlformats.org/drawingml/2006/wordprocessingDrawing" xmlns:w10="urn:schemas-microsoft-com:office:word" xmlns:w="http://schemas.openxmlformats.org/wordprocessingml/2006/main" xmlns:w14="http://schemas.microsoft.com/office/word/2010/wordml" xmlns:w15="http://schemas.microsoft.com/office/word/2012/wordml" xmlns:w16cex="http://schemas.microsoft.com/office/word/2018/wordml/cex" xmlns:w16cid="http://schemas.microsoft.com/office/word/2016/wordml/cid" xmlns:w16="http://schemas.microsoft.com/office/word/2018/wordml" xmlns:w16du="http://schemas.microsoft.com/office/word/2023/wordml/word16du" xmlns:w16sdtdh="http://schemas.microsoft.com/office/word/2020/wordml/sdtdatahash" xmlns:w16sdtfl="http://schemas.microsoft.com/office/word/2024/wordml/sdtformatlock" xmlns:w16se="http://schemas.microsoft.com/office/word/2015/wordml/symex" xmlns:wpg="http://schemas.microsoft.com/office/word/2010/wordprocessingGroup" xmlns:wpi="http://schemas.microsoft.com/office/word/2010/wordprocessingInk" xmlns:wne="http://schemas.microsoft.com/office/word/2006/wordml" xmlns:wps="http://schemas.microsoft.com/office/word/2010/wordprocessingShape" mc:Ignorable="w14 w15 w16se w16cid w16 w16cex w16sdtdh w16sdtfl w16du wp14">
+  <w:p>
+    <w:pPr>
+      <w:pStyle w:val="Header"/>
+    </w:pPr>
+  </w:p>
+</w:hdr>
+</file>
+
+<file path=word/header3.xml><?xml version="1.0" encoding="utf-8"?>
+<w:hdr xmlns:wpc="http://schemas.microsoft.com/office/word/2010/wordprocessingCanvas" xmlns:cx="http://schemas.microsoft.com/office/drawing/2014/chartex" xmlns:cx1="http://schemas.microsoft.com/office/drawing/2015/9/8/chartex" xmlns:cx2="http://schemas.microsoft.com/office/drawing/2015/10/21/chartex" xmlns:cx3="http://schemas.microsoft.com/office/drawing/2016/5/9/chartex" xmlns:cx4="http://schemas.microsoft.com/office/drawing/2016/5/10/chartex" xmlns:cx5="http://schemas.microsoft.com/office/drawing/2016/5/11/chartex" xmlns:cx6="http://schemas.microsoft.com/office/drawing/2016/5/12/chartex" xmlns:cx7="http://schemas.microsoft.com/office/drawing/2016/5/13/chartex" xmlns:cx8="http://schemas.microsoft.com/office/drawing/2016/5/14/chartex" xmlns:mc="http://schemas.openxmlformats.org/markup-compatibility/2006" xmlns:aink="http://schemas.microsoft.com/office/drawing/2016/ink" xmlns:am3d="http://schemas.microsoft.com/office/drawing/2017/model3d" xmlns:o="urn:schemas-microsoft-com:office:office" xmlns:oel="http://schemas.microsoft.com/office/2019/extlst" xmlns:r="http://schemas.openxmlformats.org/officeDocument/2006/relationships" xmlns:m="http://schemas.openxmlformats.org/officeDocument/2006/math" xmlns:v="urn:schemas-microsoft-com:vml" xmlns:wp14="http://schemas.microsoft.com/office/word/2010/wordprocessingDrawing" xmlns:wp="http://schemas.openxmlformats.org/drawingml/2006/wordprocessingDrawing" xmlns:w10="urn:schemas-microsoft-com:office:word" xmlns:w="http://schemas.openxmlformats.org/wordprocessingml/2006/main" xmlns:w14="http://schemas.microsoft.com/office/word/2010/wordml" xmlns:w15="http://schemas.microsoft.com/office/word/2012/wordml" xmlns:w16cex="http://schemas.microsoft.com/office/word/2018/wordml/cex" xmlns:w16cid="http://schemas.microsoft.com/office/word/2016/wordml/cid" xmlns:w16="http://schemas.microsoft.com/office/word/2018/wordml" xmlns:w16du="http://schemas.microsoft.com/office/word/2023/wordml/word16du" xmlns:w16sdtdh="http://schemas.microsoft.com/office/word/2020/wordml/sdtdatahash" xmlns:w16sdtfl="http://schemas.microsoft.com/office/word/2024/wordml/sdtformatlock" xmlns:w16se="http://schemas.microsoft.com/office/word/2015/wordml/symex" xmlns:wpg="http://schemas.microsoft.com/office/word/2010/wordprocessingGroup" xmlns:wpi="http://schemas.microsoft.com/office/word/2010/wordprocessingInk" xmlns:wne="http://schemas.microsoft.com/office/word/2006/wordml" xmlns:wps="http://schemas.microsoft.com/office/word/2010/wordprocessingShape" mc:Ignorable="w14 w15 w16se w16cid w16 w16cex w16sdtdh w16sdtfl w16du wp14">
+  <w:p>
+    <w:pPr>
+      <w:pStyle w:val="Header"/>
+    </w:pPr>
+  </w:p>
+</w:hdr>
+</file>
+
 <file path=word/numbering.xml><?xml version="1.0" encoding="utf-8"?>
-<w:numbering xmlns:wpc="http://schemas.microsoft.com/office/word/2010/wordprocessingCanvas" xmlns:cx="http://schemas.microsoft.com/office/drawing/2014/chartex" xmlns:cx1="http://schemas.microsoft.com/office/drawing/2015/9/8/chartex" xmlns:cx2="http://schemas.microsoft.com/office/drawing/2015/10/21/chartex" xmlns:cx3="http://schemas.microsoft.com/office/drawing/2016/5/9/chartex" xmlns:cx4="http://schemas.microsoft.com/office/drawing/2016/5/10/chartex" xmlns:cx5="http://schemas.microsoft.com/office/drawing/2016/5/11/chartex" xmlns:cx6="http://schemas.microsoft.com/office/drawing/2016/5/12/chartex" xmlns:cx7="http://schemas.microsoft.com/office/drawing/2016/5/13/chartex" xmlns:cx8="http://schemas.microsoft.com/office/drawing/2016/5/14/chartex" xmlns:mc="http://schemas.openxmlformats.org/markup-compatibility/2006" xmlns:aink="http://schemas.microsoft.com/office/drawing/2016/ink" xmlns:am3d="http://schemas.microsoft.com/office/drawing/2017/model3d" xmlns:o="urn:schemas-microsoft-com:office:office" xmlns:r="http://schemas.openxmlformats.org/officeDocument/2006/relationships" xmlns:m="http://schemas.openxmlformats.org/officeDocument/2006/math" xmlns:v="urn:schemas-microsoft-com:vml" xmlns:wp14="http://schemas.microsoft.com/office/word/2010/wordprocessingDrawing" xmlns:wp="http://schemas.openxmlformats.org/drawingml/2006/wordprocessingDrawing" xmlns:w10="urn:schemas-microsoft-com:office:word" xmlns:w="http://schemas.openxmlformats.org/wordprocessingml/2006/main" xmlns:w14="http://schemas.microsoft.com/office/word/2010/wordml" xmlns:w15="http://schemas.microsoft.com/office/word/2012/wordml" xmlns:w16cid="http://schemas.microsoft.com/office/word/2016/wordml/cid" xmlns:w16se="http://schemas.microsoft.com/office/word/2015/wordml/symex" xmlns:wpg="http://schemas.microsoft.com/office/word/2010/wordprocessingGroup" xmlns:wpi="http://schemas.microsoft.com/office/word/2010/wordprocessingInk" xmlns:wne="http://schemas.microsoft.com/office/word/2006/wordml" xmlns:wps="http://schemas.microsoft.com/office/word/2010/wordprocessingShape" mc:Ignorable="w14 w15 w16se w16cid wp14">
+<w:numbering xmlns:wpc="http://schemas.microsoft.com/office/word/2010/wordprocessingCanvas" xmlns:cx="http://schemas.microsoft.com/office/drawing/2014/chartex" xmlns:cx1="http://schemas.microsoft.com/office/drawing/2015/9/8/chartex" xmlns:cx2="http://schemas.microsoft.com/office/drawing/2015/10/21/chartex" xmlns:cx3="http://schemas.microsoft.com/office/drawing/2016/5/9/chartex" xmlns:cx4="http://schemas.microsoft.com/office/drawing/2016/5/10/chartex" xmlns:cx5="http://schemas.microsoft.com/office/drawing/2016/5/11/chartex" xmlns:cx6="http://schemas.microsoft.com/office/drawing/2016/5/12/chartex" xmlns:cx7="http://schemas.microsoft.com/office/drawing/2016/5/13/chartex" xmlns:cx8="http://schemas.microsoft.com/office/drawing/2016/5/14/chartex" xmlns:mc="http://schemas.openxmlformats.org/markup-compatibility/2006" xmlns:aink="http://schemas.microsoft.com/office/drawing/2016/ink" xmlns:am3d="http://schemas.microsoft.com/office/drawing/2017/model3d" xmlns:o="urn:schemas-microsoft-com:office:office" xmlns:oel="http://schemas.microsoft.com/office/2019/extlst" xmlns:r="http://schemas.openxmlformats.org/officeDocument/2006/relationships" xmlns:m="http://schemas.openxmlformats.org/officeDocument/2006/math" xmlns:v="urn:schemas-microsoft-com:vml" xmlns:wp14="http://schemas.microsoft.com/office/word/2010/wordprocessingDrawing" xmlns:wp="http://schemas.openxmlformats.org/drawingml/2006/wordprocessingDrawing" xmlns:w10="urn:schemas-microsoft-com:office:word" xmlns:w="http://schemas.openxmlformats.org/wordprocessingml/2006/main" xmlns:w14="http://schemas.microsoft.com/office/word/2010/wordml" xmlns:w15="http://schemas.microsoft.com/office/word/2012/wordml" xmlns:w16cex="http://schemas.microsoft.com/office/word/2018/wordml/cex" xmlns:w16cid="http://schemas.microsoft.com/office/word/2016/wordml/cid" xmlns:w16="http://schemas.microsoft.com/office/word/2018/wordml" xmlns:w16du="http://schemas.microsoft.com/office/word/2023/wordml/word16du" xmlns:w16sdtdh="http://schemas.microsoft.com/office/word/2020/wordml/sdtdatahash" xmlns:w16sdtfl="http://schemas.microsoft.com/office/word/2024/wordml/sdtformatlock" xmlns:w16se="http://schemas.microsoft.com/office/word/2015/wordml/symex" xmlns:wpg="http://schemas.microsoft.com/office/word/2010/wordprocessingGroup" xmlns:wpi="http://schemas.microsoft.com/office/word/2010/wordprocessingInk" xmlns:wne="http://schemas.microsoft.com/office/word/2006/wordml" xmlns:wps="http://schemas.microsoft.com/office/word/2010/wordprocessingShape" mc:Ignorable="w14 w15 w16se w16cid w16 w16cex w16sdtdh w16sdtfl w16du wp14">
   <w:abstractNum w:abstractNumId="0" w15:restartNumberingAfterBreak="0">
     <w:nsid w:val="13F848C7"/>
     <w:multiLevelType w:val="hybridMultilevel"/>
@@ -1381,35 +1517,35 @@
       </w:pPr>
     </w:lvl>
   </w:abstractNum>
-  <w:num w:numId="1">
+  <w:num w:numId="1" w16cid:durableId="171651480">
     <w:abstractNumId w:val="4"/>
   </w:num>
-  <w:num w:numId="2">
+  <w:num w:numId="2" w16cid:durableId="1704481863">
     <w:abstractNumId w:val="6"/>
   </w:num>
-  <w:num w:numId="3">
+  <w:num w:numId="3" w16cid:durableId="152722739">
     <w:abstractNumId w:val="1"/>
   </w:num>
-  <w:num w:numId="4">
+  <w:num w:numId="4" w16cid:durableId="2030057218">
     <w:abstractNumId w:val="3"/>
   </w:num>
-  <w:num w:numId="5">
+  <w:num w:numId="5" w16cid:durableId="1804539400">
     <w:abstractNumId w:val="7"/>
   </w:num>
-  <w:num w:numId="6">
+  <w:num w:numId="6" w16cid:durableId="75976034">
     <w:abstractNumId w:val="0"/>
   </w:num>
-  <w:num w:numId="7">
+  <w:num w:numId="7" w16cid:durableId="445390049">
     <w:abstractNumId w:val="2"/>
   </w:num>
-  <w:num w:numId="8">
+  <w:num w:numId="8" w16cid:durableId="1940291142">
     <w:abstractNumId w:val="5"/>
   </w:num>
 </w:numbering>
 </file>
 
 <file path=word/styles.xml><?xml version="1.0" encoding="utf-8"?>
-<w:styles xmlns:mc="http://schemas.openxmlformats.org/markup-compatibility/2006" xmlns:r="http://schemas.openxmlformats.org/officeDocument/2006/relationships" xmlns:w="http://schemas.openxmlformats.org/wordprocessingml/2006/main" xmlns:w14="http://schemas.microsoft.com/office/word/2010/wordml" xmlns:w15="http://schemas.microsoft.com/office/word/2012/wordml" xmlns:w16cid="http://schemas.microsoft.com/office/word/2016/wordml/cid" xmlns:w16se="http://schemas.microsoft.com/office/word/2015/wordml/symex" mc:Ignorable="w14 w15 w16se w16cid">
+<w:styles xmlns:mc="http://schemas.openxmlformats.org/markup-compatibility/2006" xmlns:r="http://schemas.openxmlformats.org/officeDocument/2006/relationships" xmlns:w="http://schemas.openxmlformats.org/wordprocessingml/2006/main" xmlns:w14="http://schemas.microsoft.com/office/word/2010/wordml" xmlns:w15="http://schemas.microsoft.com/office/word/2012/wordml" xmlns:w16cex="http://schemas.microsoft.com/office/word/2018/wordml/cex" xmlns:w16cid="http://schemas.microsoft.com/office/word/2016/wordml/cid" xmlns:w16="http://schemas.microsoft.com/office/word/2018/wordml" xmlns:w16du="http://schemas.microsoft.com/office/word/2023/wordml/word16du" xmlns:w16sdtdh="http://schemas.microsoft.com/office/word/2020/wordml/sdtdatahash" xmlns:w16sdtfl="http://schemas.microsoft.com/office/word/2024/wordml/sdtformatlock" xmlns:w16se="http://schemas.microsoft.com/office/word/2015/wordml/symex" mc:Ignorable="w14 w15 w16se w16cid w16 w16cex w16sdtdh w16sdtfl w16du">
   <w:docDefaults>
     <w:rPrDefault>
       <w:rPr>
@@ -1420,7 +1556,7 @@
     </w:rPrDefault>
     <w:pPrDefault/>
   </w:docDefaults>
-  <w:latentStyles w:defLockedState="0" w:defUIPriority="99" w:defSemiHidden="0" w:defUnhideWhenUsed="0" w:defQFormat="0" w:count="375">
+  <w:latentStyles w:defLockedState="0" w:defUIPriority="99" w:defSemiHidden="0" w:defUnhideWhenUsed="0" w:defQFormat="0" w:count="376">
     <w:lsdException w:name="Normal" w:uiPriority="0" w:qFormat="1"/>
     <w:lsdException w:name="heading 1" w:uiPriority="9" w:qFormat="1"/>
     <w:lsdException w:name="heading 2" w:semiHidden="1" w:uiPriority="9" w:unhideWhenUsed="1" w:qFormat="1"/>
@@ -1796,6 +1932,7 @@
     <w:lsdException w:name="Smart Hyperlink" w:semiHidden="1" w:unhideWhenUsed="1"/>
     <w:lsdException w:name="Hashtag" w:semiHidden="1" w:unhideWhenUsed="1"/>
     <w:lsdException w:name="Unresolved Mention" w:semiHidden="1" w:unhideWhenUsed="1"/>
+    <w:lsdException w:name="Smart Link" w:semiHidden="1" w:unhideWhenUsed="1"/>
   </w:latentStyles>
   <w:style w:type="paragraph" w:default="1" w:styleId="Normal">
     <w:name w:val="Normal"/>

</xml_diff>

<commit_message>
Finishing changes from feedback
</commit_message>
<xml_diff>
--- a/docassemble/MNHomeLineEmergencyRepairRequestLetter/data/templates/emergency_repair_request_next_steps.docx
+++ b/docassemble/MNHomeLineEmergencyRepairRequestLetter/data/templates/emergency_repair_request_next_steps.docx
@@ -62,7 +62,13 @@
         <w:t>}}</w:t>
       </w:r>
       <w:r>
-        <w:t xml:space="preserve">! You have finished all the forms you need to Draft an Emergency Repair Request Letter. The rest of the pages in this packet are your </w:t>
+        <w:t>! You have finished all the forms you need to</w:t>
+      </w:r>
+      <w:r>
+        <w:t xml:space="preserve"> d</w:t>
+      </w:r>
+      <w:r>
+        <w:t xml:space="preserve">raft an Emergency Repair Request Letter. The rest of the pages in this packet are your </w:t>
       </w:r>
       <w:r>
         <w:t xml:space="preserve">letter </w:t>
@@ -197,17 +203,7 @@
             <w14:bevel/>
           </w14:textOutline>
         </w:rPr>
-        <w:t xml:space="preserve"> </w:t>
-      </w:r>
-      <w:r>
-        <w:rPr>
-          <w14:textOutline w14:w="9525" w14:cap="rnd" w14:cmpd="sng" w14:algn="ctr">
-            <w14:noFill/>
-            <w14:prstDash w14:val="solid"/>
-            <w14:bevel/>
-          </w14:textOutline>
-        </w:rPr>
-        <w:t>{{ other_parties }}</w:t>
+        <w:t xml:space="preserve"> {{ other_parties }}</w:t>
       </w:r>
       <w:r>
         <w:rPr>
@@ -259,6 +255,9 @@
           <w:numId w:val="1"/>
         </w:numPr>
         <w:snapToGrid w:val="0"/>
+        <w:rPr>
+          <w:rStyle w:val="Hyperlink"/>
+        </w:rPr>
       </w:pPr>
       <w:r>
         <w:rPr>
@@ -304,10 +303,34 @@
         <w:t xml:space="preserve"> does not </w:t>
       </w:r>
       <w:r>
-        <w:t xml:space="preserve">resolve your issue within 24 hours, you may </w:t>
-      </w:r>
-      <w:r>
-        <w:t>file an Emergency</w:t>
+        <w:t xml:space="preserve">resolve your issue within 24 hours, you may file an </w:t>
+      </w:r>
+      <w:r>
+        <w:fldChar w:fldCharType="begin"/>
+      </w:r>
+      <w:r>
+        <w:instrText>HYPERLINK "https://www.lawhelpmn.org/sites/default/files/2018-09/Emergency%20Tenant%20Remedies%20Action%20Petition.pdf"</w:instrText>
+      </w:r>
+      <w:r>
+        <w:fldChar w:fldCharType="separate"/>
+      </w:r>
+      <w:r>
+        <w:rPr>
+          <w:rStyle w:val="Hyperlink"/>
+        </w:rPr>
+        <w:t>Emer</w:t>
+      </w:r>
+      <w:r>
+        <w:rPr>
+          <w:rStyle w:val="Hyperlink"/>
+        </w:rPr>
+        <w:t>g</w:t>
+      </w:r>
+      <w:r>
+        <w:rPr>
+          <w:rStyle w:val="Hyperlink"/>
+        </w:rPr>
+        <w:t>ency</w:t>
       </w:r>
     </w:p>
     <w:p>
@@ -317,10 +340,16 @@
         <w:ind w:left="360"/>
       </w:pPr>
       <w:r>
-        <w:t>Tenant Remedies Action under MN Stat. 504B.381</w:t>
-      </w:r>
-      <w:r>
-        <w:t>.</w:t>
+        <w:rPr>
+          <w:rStyle w:val="Hyperlink"/>
+        </w:rPr>
+        <w:t>Tenant Remedies Action</w:t>
+      </w:r>
+      <w:r>
+        <w:fldChar w:fldCharType="end"/>
+      </w:r>
+      <w:r>
+        <w:t xml:space="preserve"> under MN Stat. 504B.381.</w:t>
       </w:r>
     </w:p>
     <w:p>
@@ -342,7 +371,13 @@
         </w:numPr>
       </w:pPr>
       <w:r>
-        <w:t xml:space="preserve">Look over the forms below, one more time. Make sure everything is correct. </w:t>
+        <w:t xml:space="preserve">Look over the </w:t>
+      </w:r>
+      <w:r>
+        <w:t>completed letter</w:t>
+      </w:r>
+      <w:r>
+        <w:t xml:space="preserve">, one more time. Make sure everything is correct. </w:t>
       </w:r>
     </w:p>
     <w:p>
@@ -354,7 +389,13 @@
         </w:numPr>
       </w:pPr>
       <w:r>
-        <w:t>Deliver a copy of this letter regular first-class mail.</w:t>
+        <w:t xml:space="preserve">Deliver a copy of this letter </w:t>
+      </w:r>
+      <w:r>
+        <w:t>by hand, email or first-class mail</w:t>
+      </w:r>
+      <w:r>
+        <w:t>.</w:t>
       </w:r>
     </w:p>
     <w:p>
@@ -366,7 +407,10 @@
         </w:numPr>
       </w:pPr>
       <w:r>
-        <w:t>You can ask the post office for proof of delivery, but it is not required. It may slow down delivery of your letter.</w:t>
+        <w:t>If you choose to deliver by mail, y</w:t>
+      </w:r>
+      <w:r>
+        <w:t>ou can ask the post office for proof of delivery, but it is not required. It may slow down delivery of your letter.</w:t>
       </w:r>
     </w:p>
     <w:p>
@@ -382,25 +426,35 @@
         <w:snapToGrid w:val="0"/>
       </w:pPr>
       <w:r>
-        <w:t xml:space="preserve">If {{ other_parties }} does not resolve your request within 24 hours, </w:t>
-      </w:r>
-      <w:r>
-        <w:t>you may file an Emergency</w:t>
-      </w:r>
+        <w:t xml:space="preserve">If {{ other_parties }} does not resolve your request within 24 hours, you may file an </w:t>
+      </w:r>
+      <w:hyperlink r:id="rId13" w:history="1">
+        <w:r>
+          <w:rPr>
+            <w:rStyle w:val="Hyperlink"/>
+          </w:rPr>
+          <w:t>Emergency Tenant Remedies Action</w:t>
+        </w:r>
+      </w:hyperlink>
       <w:r>
         <w:t xml:space="preserve"> </w:t>
       </w:r>
       <w:r>
-        <w:t>Tenant Remedies Action under MN Stat. 504B.381</w:t>
-      </w:r>
-      <w:r>
-        <w:t xml:space="preserve">. For more information or help with this please </w:t>
-      </w:r>
-      <w:r>
-        <w:t>call HOME Line’s free tenant hotline: 612-728-5767 or email your question directly to our free email an attorney service at homelinemn.org/e-mail-an-attorney/ to discuss options for moving forward</w:t>
-      </w:r>
-      <w:r>
-        <w:t>.</w:t>
+        <w:t>under MN Stat. 504B.381</w:t>
+      </w:r>
+      <w:r>
+        <w:t xml:space="preserve">. For more information or help with this please call HOME Line’s free tenant hotline: 612-728-5767 or email your question directly to our free email an attorney service at </w:t>
+      </w:r>
+      <w:hyperlink r:id="rId14" w:history="1">
+        <w:r>
+          <w:rPr>
+            <w:rStyle w:val="Hyperlink"/>
+          </w:rPr>
+          <w:t>HOME Line Email an Attorney</w:t>
+        </w:r>
+      </w:hyperlink>
+      <w:r>
+        <w:t xml:space="preserve"> to discuss options for moving forward.</w:t>
       </w:r>
     </w:p>
     <w:p>
@@ -442,10 +496,21 @@
     </w:p>
     <w:p>
       <w:r>
-        <w:t xml:space="preserve">Please </w:t>
-      </w:r>
-      <w:r>
-        <w:t>call HOME Line’s free tenant hotline: 612-728-5767 or email your question directly to our free email an attorney service at homelinemn.org/e-mail-an-attorney/ to discuss options for moving forward.</w:t>
+        <w:t xml:space="preserve">Please call HOME Line’s free tenant hotline: 612-728-5767 or email your question directly to our free email an attorney service at </w:t>
+      </w:r>
+      <w:hyperlink r:id="rId15" w:history="1">
+        <w:r>
+          <w:rPr>
+            <w:rStyle w:val="Hyperlink"/>
+          </w:rPr>
+          <w:t>HOME Line Email an Attorney</w:t>
+        </w:r>
+      </w:hyperlink>
+      <w:r>
+        <w:t xml:space="preserve"> </w:t>
+      </w:r>
+      <w:r>
+        <w:t>to discuss options for moving forward.</w:t>
       </w:r>
     </w:p>
     <w:p>
@@ -546,8 +611,27 @@
       <w:r>
         <w:t xml:space="preserve">the response as soon as you get it. If you have questions, </w:t>
       </w:r>
-      <w:r>
-        <w:t xml:space="preserve">HOME Line or your local legal aid service </w:t>
+      <w:hyperlink r:id="rId16" w:history="1">
+        <w:r>
+          <w:rPr>
+            <w:rStyle w:val="Hyperlink"/>
+          </w:rPr>
+          <w:t>HOME Line</w:t>
+        </w:r>
+      </w:hyperlink>
+      <w:r>
+        <w:t xml:space="preserve"> or your </w:t>
+      </w:r>
+      <w:hyperlink r:id="rId17" w:history="1">
+        <w:r>
+          <w:rPr>
+            <w:rStyle w:val="Hyperlink"/>
+          </w:rPr>
+          <w:t>local legal aid service</w:t>
+        </w:r>
+      </w:hyperlink>
+      <w:r>
+        <w:t xml:space="preserve"> </w:t>
       </w:r>
       <w:r>
         <w:t>may be able to help you more.</w:t>
@@ -2834,6 +2918,41 @@
       </w:tblBorders>
     </w:tblPr>
   </w:style>
+  <w:style w:type="character" w:styleId="Hyperlink">
+    <w:name w:val="Hyperlink"/>
+    <w:basedOn w:val="DefaultParagraphFont"/>
+    <w:uiPriority w:val="99"/>
+    <w:unhideWhenUsed/>
+    <w:rsid w:val="00D04AC4"/>
+    <w:rPr>
+      <w:color w:val="F49100" w:themeColor="hyperlink"/>
+      <w:u w:val="single"/>
+    </w:rPr>
+  </w:style>
+  <w:style w:type="character" w:styleId="UnresolvedMention">
+    <w:name w:val="Unresolved Mention"/>
+    <w:basedOn w:val="DefaultParagraphFont"/>
+    <w:uiPriority w:val="99"/>
+    <w:semiHidden/>
+    <w:unhideWhenUsed/>
+    <w:rsid w:val="00D04AC4"/>
+    <w:rPr>
+      <w:color w:val="605E5C"/>
+      <w:shd w:val="clear" w:color="auto" w:fill="E1DFDD"/>
+    </w:rPr>
+  </w:style>
+  <w:style w:type="character" w:styleId="FollowedHyperlink">
+    <w:name w:val="FollowedHyperlink"/>
+    <w:basedOn w:val="DefaultParagraphFont"/>
+    <w:uiPriority w:val="99"/>
+    <w:semiHidden/>
+    <w:unhideWhenUsed/>
+    <w:rsid w:val="00D04AC4"/>
+    <w:rPr>
+      <w:color w:val="85DFD0" w:themeColor="followedHyperlink"/>
+      <w:u w:val="single"/>
+    </w:rPr>
+  </w:style>
 </w:styles>
 </file>
 

</xml_diff>